<commit_message>
SSU ispravke 6.21 & 6.22
6.21 & 6.22 alternativni tok dogadjaja za los format duzine aukcije i cene
</commit_message>
<xml_diff>
--- a/Druga faza/SSU/6. 21. Objavljivanje nove slike.docx
+++ b/Druga faza/SSU/6. 21. Objavljivanje nove slike.docx
@@ -1,6 +1,6 @@
 
 <file path=word/document.xml><?xml version="1.0" encoding="utf-8"?>
-<w:document xmlns:wpc="http://schemas.microsoft.com/office/word/2010/wordprocessingCanvas" xmlns:cx="http://schemas.microsoft.com/office/drawing/2014/chartex" xmlns:cx1="http://schemas.microsoft.com/office/drawing/2015/9/8/chartex" xmlns:cx2="http://schemas.microsoft.com/office/drawing/2015/10/21/chartex" xmlns:cx3="http://schemas.microsoft.com/office/drawing/2016/5/9/chartex" xmlns:cx4="http://schemas.microsoft.com/office/drawing/2016/5/10/chartex" xmlns:cx5="http://schemas.microsoft.com/office/drawing/2016/5/11/chartex" xmlns:cx6="http://schemas.microsoft.com/office/drawing/2016/5/12/chartex" xmlns:cx7="http://schemas.microsoft.com/office/drawing/2016/5/13/chartex" xmlns:cx8="http://schemas.microsoft.com/office/drawing/2016/5/14/chartex" xmlns:mc="http://schemas.openxmlformats.org/markup-compatibility/2006" xmlns:aink="http://schemas.microsoft.com/office/drawing/2016/ink" xmlns:am3d="http://schemas.microsoft.com/office/drawing/2017/model3d" xmlns:o="urn:schemas-microsoft-com:office:office" xmlns:r="http://schemas.openxmlformats.org/officeDocument/2006/relationships" xmlns:m="http://schemas.openxmlformats.org/officeDocument/2006/math" xmlns:v="urn:schemas-microsoft-com:vml" xmlns:wp14="http://schemas.microsoft.com/office/word/2010/wordprocessingDrawing" xmlns:wp="http://schemas.openxmlformats.org/drawingml/2006/wordprocessingDrawing" xmlns:w10="urn:schemas-microsoft-com:office:word" xmlns:w="http://schemas.openxmlformats.org/wordprocessingml/2006/main" xmlns:w14="http://schemas.microsoft.com/office/word/2010/wordml" xmlns:w15="http://schemas.microsoft.com/office/word/2012/wordml" xmlns:w16cex="http://schemas.microsoft.com/office/word/2018/wordml/cex" xmlns:w16cid="http://schemas.microsoft.com/office/word/2016/wordml/cid" xmlns:w16="http://schemas.microsoft.com/office/word/2018/wordml" xmlns:w16se="http://schemas.microsoft.com/office/word/2015/wordml/symex" xmlns:wpg="http://schemas.microsoft.com/office/word/2010/wordprocessingGroup" xmlns:wpi="http://schemas.microsoft.com/office/word/2010/wordprocessingInk" xmlns:wne="http://schemas.microsoft.com/office/word/2006/wordml" xmlns:wps="http://schemas.microsoft.com/office/word/2010/wordprocessingShape" mc:Ignorable="w14 w15 w16se w16cid w16 w16cex wp14">
+<w:document xmlns:wpc="http://schemas.microsoft.com/office/word/2010/wordprocessingCanvas" xmlns:cx="http://schemas.microsoft.com/office/drawing/2014/chartex" xmlns:cx1="http://schemas.microsoft.com/office/drawing/2015/9/8/chartex" xmlns:cx2="http://schemas.microsoft.com/office/drawing/2015/10/21/chartex" xmlns:cx3="http://schemas.microsoft.com/office/drawing/2016/5/9/chartex" xmlns:cx4="http://schemas.microsoft.com/office/drawing/2016/5/10/chartex" xmlns:cx5="http://schemas.microsoft.com/office/drawing/2016/5/11/chartex" xmlns:cx6="http://schemas.microsoft.com/office/drawing/2016/5/12/chartex" xmlns:cx7="http://schemas.microsoft.com/office/drawing/2016/5/13/chartex" xmlns:cx8="http://schemas.microsoft.com/office/drawing/2016/5/14/chartex" xmlns:mc="http://schemas.openxmlformats.org/markup-compatibility/2006" xmlns:aink="http://schemas.microsoft.com/office/drawing/2016/ink" xmlns:am3d="http://schemas.microsoft.com/office/drawing/2017/model3d" xmlns:o="urn:schemas-microsoft-com:office:office" xmlns:r="http://schemas.openxmlformats.org/officeDocument/2006/relationships" xmlns:m="http://schemas.openxmlformats.org/officeDocument/2006/math" xmlns:v="urn:schemas-microsoft-com:vml" xmlns:wp14="http://schemas.microsoft.com/office/word/2010/wordprocessingDrawing" xmlns:wp="http://schemas.openxmlformats.org/drawingml/2006/wordprocessingDrawing" xmlns:w10="urn:schemas-microsoft-com:office:word" xmlns:w="http://schemas.openxmlformats.org/wordprocessingml/2006/main" xmlns:w14="http://schemas.microsoft.com/office/word/2010/wordml" xmlns:w15="http://schemas.microsoft.com/office/word/2012/wordml" xmlns:w16cid="http://schemas.microsoft.com/office/word/2016/wordml/cid" xmlns:w16se="http://schemas.microsoft.com/office/word/2015/wordml/symex" xmlns:wpg="http://schemas.microsoft.com/office/word/2010/wordprocessingGroup" xmlns:wpi="http://schemas.microsoft.com/office/word/2010/wordprocessingInk" xmlns:wne="http://schemas.microsoft.com/office/word/2006/wordml" xmlns:wps="http://schemas.microsoft.com/office/word/2010/wordprocessingShape" mc:Ignorable="w14 w15 w16se w16cid wp14">
   <w:body>
     <w:p>
       <w:pPr>
@@ -549,6 +549,13 @@
                 <w:szCs w:val="28"/>
               </w:rPr>
             </w:pPr>
+            <w:r>
+              <w:rPr>
+                <w:sz w:val="28"/>
+                <w:szCs w:val="28"/>
+              </w:rPr>
+              <w:t>28.03.2020.</w:t>
+            </w:r>
           </w:p>
         </w:tc>
         <w:tc>
@@ -566,6 +573,30 @@
                 <w:szCs w:val="28"/>
               </w:rPr>
             </w:pPr>
+            <w:r>
+              <w:rPr>
+                <w:b w:val="0"/>
+                <w:sz w:val="28"/>
+                <w:szCs w:val="28"/>
+              </w:rPr>
+              <w:t xml:space="preserve">1. </w:t>
+            </w:r>
+            <w:r>
+              <w:rPr>
+                <w:b w:val="0"/>
+                <w:sz w:val="28"/>
+                <w:szCs w:val="28"/>
+              </w:rPr>
+              <w:t>1</w:t>
+            </w:r>
+            <w:r>
+              <w:rPr>
+                <w:b w:val="0"/>
+                <w:sz w:val="28"/>
+                <w:szCs w:val="28"/>
+              </w:rPr>
+              <w:t>.</w:t>
+            </w:r>
           </w:p>
         </w:tc>
         <w:tc>
@@ -583,6 +614,78 @@
                 <w:szCs w:val="28"/>
               </w:rPr>
             </w:pPr>
+            <w:r>
+              <w:rPr>
+                <w:b w:val="0"/>
+                <w:bCs/>
+                <w:sz w:val="28"/>
+                <w:szCs w:val="28"/>
+              </w:rPr>
+              <w:t>A</w:t>
+            </w:r>
+            <w:r>
+              <w:rPr>
+                <w:b w:val="0"/>
+                <w:bCs/>
+                <w:sz w:val="28"/>
+                <w:szCs w:val="28"/>
+              </w:rPr>
+              <w:t>lternativni tok događaja</w:t>
+            </w:r>
+            <w:r>
+              <w:rPr>
+                <w:b w:val="0"/>
+                <w:bCs/>
+                <w:sz w:val="28"/>
+                <w:szCs w:val="28"/>
+              </w:rPr>
+              <w:t xml:space="preserve">, </w:t>
+            </w:r>
+            <w:r>
+              <w:rPr>
+                <w:b w:val="0"/>
+                <w:bCs/>
+                <w:sz w:val="28"/>
+                <w:szCs w:val="28"/>
+              </w:rPr>
+              <w:t>cena</w:t>
+            </w:r>
+            <w:r>
+              <w:rPr>
+                <w:b w:val="0"/>
+                <w:bCs/>
+                <w:sz w:val="28"/>
+                <w:szCs w:val="28"/>
+              </w:rPr>
+              <w:t xml:space="preserve"> i dužina aukcije</w:t>
+            </w:r>
+            <w:r>
+              <w:rPr>
+                <w:b w:val="0"/>
+                <w:bCs/>
+                <w:sz w:val="28"/>
+                <w:szCs w:val="28"/>
+              </w:rPr>
+              <w:t xml:space="preserve"> u </w:t>
+            </w:r>
+            <w:r>
+              <w:rPr>
+                <w:b w:val="0"/>
+                <w:bCs/>
+                <w:sz w:val="28"/>
+                <w:szCs w:val="28"/>
+              </w:rPr>
+              <w:t>lošem</w:t>
+            </w:r>
+            <w:r>
+              <w:rPr>
+                <w:b w:val="0"/>
+                <w:bCs/>
+                <w:sz w:val="28"/>
+                <w:szCs w:val="28"/>
+              </w:rPr>
+              <w:t xml:space="preserve"> formatu</w:t>
+            </w:r>
           </w:p>
         </w:tc>
         <w:tc>
@@ -600,6 +703,15 @@
                 <w:szCs w:val="28"/>
               </w:rPr>
             </w:pPr>
+            <w:r>
+              <w:rPr>
+                <w:b w:val="0"/>
+                <w:bCs/>
+                <w:sz w:val="28"/>
+                <w:szCs w:val="28"/>
+              </w:rPr>
+              <w:t>Sanja Samardžija</w:t>
+            </w:r>
           </w:p>
         </w:tc>
       </w:tr>
@@ -4095,8 +4207,6 @@
           <w:szCs w:val="24"/>
         </w:rPr>
       </w:pPr>
-      <w:bookmarkStart w:id="5" w:name="_GoBack"/>
-      <w:bookmarkEnd w:id="5"/>
     </w:p>
     <w:p>
       <w:pPr>
@@ -4223,7 +4333,7 @@
           <w:szCs w:val="40"/>
         </w:rPr>
       </w:pPr>
-      <w:bookmarkStart w:id="6" w:name="_Toc34492827"/>
+      <w:bookmarkStart w:id="5" w:name="_Toc34492827"/>
       <w:r>
         <w:rPr>
           <w:b/>
@@ -4243,7 +4353,7 @@
         </w:rPr>
         <w:t>objavljivanja nove slike</w:t>
       </w:r>
-      <w:bookmarkEnd w:id="6"/>
+      <w:bookmarkEnd w:id="5"/>
     </w:p>
     <w:p>
       <w:pPr>
@@ -4260,7 +4370,7 @@
           <w:szCs w:val="32"/>
         </w:rPr>
       </w:pPr>
-      <w:bookmarkStart w:id="7" w:name="_Toc34492828"/>
+      <w:bookmarkStart w:id="6" w:name="_Toc34492828"/>
       <w:r>
         <w:rPr>
           <w:b/>
@@ -4271,7 +4381,7 @@
         </w:rPr>
         <w:t>Kratak opis</w:t>
       </w:r>
-      <w:bookmarkEnd w:id="7"/>
+      <w:bookmarkEnd w:id="6"/>
     </w:p>
     <w:p>
       <w:pPr>
@@ -4354,7 +4464,7 @@
           <w:szCs w:val="32"/>
         </w:rPr>
       </w:pPr>
-      <w:bookmarkStart w:id="8" w:name="_Toc34492829"/>
+      <w:bookmarkStart w:id="7" w:name="_Toc34492829"/>
       <w:r>
         <w:rPr>
           <w:b/>
@@ -4365,7 +4475,7 @@
         </w:rPr>
         <w:t>Tok događaja</w:t>
       </w:r>
-      <w:bookmarkEnd w:id="8"/>
+      <w:bookmarkEnd w:id="7"/>
     </w:p>
     <w:p>
       <w:pPr>
@@ -4383,7 +4493,7 @@
           <w:szCs w:val="32"/>
         </w:rPr>
       </w:pPr>
-      <w:bookmarkStart w:id="9" w:name="_Toc34492830"/>
+      <w:bookmarkStart w:id="8" w:name="_Toc34492830"/>
       <w:r>
         <w:rPr>
           <w:b/>
@@ -4454,7 +4564,7 @@
         </w:rPr>
         <w:t>objavu slike</w:t>
       </w:r>
-      <w:bookmarkEnd w:id="9"/>
+      <w:bookmarkEnd w:id="8"/>
     </w:p>
     <w:p>
       <w:pPr>
@@ -4775,7 +4885,7 @@
           <w:szCs w:val="32"/>
         </w:rPr>
       </w:pPr>
-      <w:bookmarkStart w:id="10" w:name="_Toc34492831"/>
+      <w:bookmarkStart w:id="9" w:name="_Toc34492831"/>
       <w:r>
         <w:rPr>
           <w:b/>
@@ -4786,7 +4896,7 @@
         </w:rPr>
         <w:t>Alternativni tokovi</w:t>
       </w:r>
-      <w:bookmarkEnd w:id="10"/>
+      <w:bookmarkEnd w:id="9"/>
     </w:p>
     <w:p>
       <w:pPr>
@@ -4804,7 +4914,7 @@
           <w:szCs w:val="32"/>
         </w:rPr>
       </w:pPr>
-      <w:bookmarkStart w:id="11" w:name="_Toc34492832"/>
+      <w:bookmarkStart w:id="10" w:name="_Toc34492832"/>
       <w:r>
         <w:rPr>
           <w:b/>
@@ -4905,7 +5015,7 @@
         </w:rPr>
         <w:t xml:space="preserve"> slike</w:t>
       </w:r>
-      <w:bookmarkEnd w:id="11"/>
+      <w:bookmarkEnd w:id="10"/>
     </w:p>
     <w:p>
       <w:pPr>
@@ -5026,7 +5136,7 @@
           <w:lang w:val="en-US"/>
         </w:rPr>
       </w:pPr>
-      <w:bookmarkStart w:id="12" w:name="_Toc34492833"/>
+      <w:bookmarkStart w:id="11" w:name="_Toc34492833"/>
       <w:r>
         <w:rPr>
           <w:b/>
@@ -5108,7 +5218,7 @@
         </w:rPr>
         <w:t>aukciju</w:t>
       </w:r>
-      <w:bookmarkEnd w:id="12"/>
+      <w:bookmarkEnd w:id="11"/>
     </w:p>
     <w:p>
       <w:pPr>
@@ -5337,7 +5447,7 @@
           <w:szCs w:val="28"/>
         </w:rPr>
       </w:pPr>
-      <w:bookmarkStart w:id="13" w:name="_Toc34492834"/>
+      <w:bookmarkStart w:id="12" w:name="_Toc34492834"/>
       <w:r>
         <w:rPr>
           <w:b/>
@@ -5408,7 +5518,7 @@
         </w:rPr>
         <w:t>Korisnik je uneo nevalidnu putanju do fajla</w:t>
       </w:r>
-      <w:bookmarkEnd w:id="13"/>
+      <w:bookmarkEnd w:id="12"/>
     </w:p>
     <w:p>
       <w:pPr>
@@ -5555,7 +5665,7 @@
           <w:szCs w:val="28"/>
         </w:rPr>
       </w:pPr>
-      <w:bookmarkStart w:id="14" w:name="_Toc34492835"/>
+      <w:bookmarkStart w:id="13" w:name="_Toc34492835"/>
       <w:r>
         <w:rPr>
           <w:b/>
@@ -5607,7 +5717,7 @@
         <w:tab/>
         <w:t>Korisnik je ostavio naziv slike prazan</w:t>
       </w:r>
-      <w:bookmarkEnd w:id="14"/>
+      <w:bookmarkEnd w:id="13"/>
     </w:p>
     <w:p>
       <w:pPr>
@@ -5739,7 +5849,7 @@
           <w:szCs w:val="28"/>
         </w:rPr>
       </w:pPr>
-      <w:bookmarkStart w:id="15" w:name="_Toc34492836"/>
+      <w:bookmarkStart w:id="14" w:name="_Toc34492836"/>
       <w:r>
         <w:rPr>
           <w:b/>
@@ -5771,7 +5881,7 @@
         <w:tab/>
         <w:t>Korisnik je ostavio opis slike prazan</w:t>
       </w:r>
-      <w:bookmarkEnd w:id="15"/>
+      <w:bookmarkEnd w:id="14"/>
     </w:p>
     <w:p>
       <w:pPr>
@@ -5925,7 +6035,7 @@
           <w:szCs w:val="28"/>
         </w:rPr>
       </w:pPr>
-      <w:bookmarkStart w:id="16" w:name="_Toc34492837"/>
+      <w:bookmarkStart w:id="15" w:name="_Toc34492837"/>
       <w:r>
         <w:rPr>
           <w:b/>
@@ -5966,7 +6076,7 @@
         </w:rPr>
         <w:t>Korisnik nije izabrao stil</w:t>
       </w:r>
-      <w:bookmarkEnd w:id="16"/>
+      <w:bookmarkEnd w:id="15"/>
     </w:p>
     <w:p>
       <w:pPr>
@@ -6132,7 +6242,7 @@
           <w:szCs w:val="28"/>
         </w:rPr>
       </w:pPr>
-      <w:bookmarkStart w:id="17" w:name="_Toc34492838"/>
+      <w:bookmarkStart w:id="16" w:name="_Toc34492838"/>
       <w:r>
         <w:rPr>
           <w:b/>
@@ -6164,7 +6274,7 @@
         <w:tab/>
         <w:t>Korisnik je ostavio tagove prazane</w:t>
       </w:r>
-      <w:bookmarkEnd w:id="17"/>
+      <w:bookmarkEnd w:id="16"/>
     </w:p>
     <w:p>
       <w:pPr>
@@ -6294,7 +6404,7 @@
           <w:szCs w:val="28"/>
         </w:rPr>
       </w:pPr>
-      <w:bookmarkStart w:id="18" w:name="_Toc34492839"/>
+      <w:bookmarkStart w:id="17" w:name="_Toc34492839"/>
       <w:r>
         <w:rPr>
           <w:b/>
@@ -6369,7 +6479,7 @@
         </w:rPr>
         <w:t xml:space="preserve"> cenu slike praznu</w:t>
       </w:r>
-      <w:bookmarkEnd w:id="18"/>
+      <w:bookmarkEnd w:id="17"/>
     </w:p>
     <w:p>
       <w:pPr>
@@ -6533,7 +6643,7 @@
           <w:szCs w:val="28"/>
         </w:rPr>
       </w:pPr>
-      <w:bookmarkStart w:id="19" w:name="_Toc34492840"/>
+      <w:bookmarkStart w:id="18" w:name="_Toc34492840"/>
       <w:r>
         <w:rPr>
           <w:rFonts w:asciiTheme="majorHAnsi" w:eastAsiaTheme="majorEastAsia" w:hAnsiTheme="majorHAnsi" w:cstheme="majorBidi"/>
@@ -6584,7 +6694,7 @@
         <w:tab/>
         <w:t xml:space="preserve">Korisnik je ostavio </w:t>
       </w:r>
-      <w:bookmarkStart w:id="20" w:name="_Hlk34492445"/>
+      <w:bookmarkStart w:id="19" w:name="_Hlk34492445"/>
       <w:r>
         <w:rPr>
           <w:rFonts w:asciiTheme="majorHAnsi" w:eastAsiaTheme="majorEastAsia" w:hAnsiTheme="majorHAnsi" w:cstheme="majorBidi"/>
@@ -6595,7 +6705,7 @@
         </w:rPr>
         <w:t xml:space="preserve">vrstu aukcije </w:t>
       </w:r>
-      <w:bookmarkEnd w:id="20"/>
+      <w:bookmarkEnd w:id="19"/>
       <w:r>
         <w:rPr>
           <w:rFonts w:asciiTheme="majorHAnsi" w:eastAsiaTheme="majorEastAsia" w:hAnsiTheme="majorHAnsi" w:cstheme="majorBidi"/>
@@ -6606,7 +6716,7 @@
         </w:rPr>
         <w:t>praznu</w:t>
       </w:r>
-      <w:bookmarkEnd w:id="19"/>
+      <w:bookmarkEnd w:id="18"/>
     </w:p>
     <w:p>
       <w:pPr>
@@ -6781,7 +6891,7 @@
           <w:szCs w:val="28"/>
         </w:rPr>
       </w:pPr>
-      <w:bookmarkStart w:id="21" w:name="_Toc34492841"/>
+      <w:bookmarkStart w:id="20" w:name="_Toc34492841"/>
       <w:r>
         <w:rPr>
           <w:rFonts w:asciiTheme="majorHAnsi" w:eastAsiaTheme="majorEastAsia" w:hAnsiTheme="majorHAnsi" w:cstheme="majorBidi"/>
@@ -6821,6 +6931,10 @@
         </w:rPr>
         <w:t>h</w:t>
       </w:r>
+      <w:bookmarkEnd w:id="20"/>
+      <w:r>
+        <w:t xml:space="preserve"> </w:t>
+      </w:r>
       <w:r>
         <w:rPr>
           <w:rFonts w:asciiTheme="majorHAnsi" w:eastAsiaTheme="majorEastAsia" w:hAnsiTheme="majorHAnsi" w:cstheme="majorBidi"/>
@@ -6829,30 +6943,8 @@
           <w:sz w:val="28"/>
           <w:szCs w:val="28"/>
         </w:rPr>
-        <w:tab/>
-        <w:t xml:space="preserve">Korisnik je ostavio </w:t>
-      </w:r>
-      <w:r>
-        <w:rPr>
-          <w:rFonts w:asciiTheme="majorHAnsi" w:eastAsiaTheme="majorEastAsia" w:hAnsiTheme="majorHAnsi" w:cstheme="majorBidi"/>
-          <w:b/>
-          <w:bCs/>
-          <w:sz w:val="28"/>
-          <w:szCs w:val="28"/>
-        </w:rPr>
-        <w:t xml:space="preserve">dužinu trajanja aukcije </w:t>
-      </w:r>
-      <w:r>
-        <w:rPr>
-          <w:rFonts w:asciiTheme="majorHAnsi" w:eastAsiaTheme="majorEastAsia" w:hAnsiTheme="majorHAnsi" w:cstheme="majorBidi"/>
-          <w:b/>
-          <w:bCs/>
-          <w:sz w:val="28"/>
-          <w:szCs w:val="28"/>
-        </w:rPr>
-        <w:t>praznu</w:t>
-      </w:r>
-      <w:bookmarkEnd w:id="21"/>
+        <w:t>Korisnik je ostavio dužinu trajanja aukcije praznu ili je uneo u neodgovarajućem formatu</w:t>
+      </w:r>
     </w:p>
     <w:p>
       <w:pPr>
@@ -6876,32 +6968,10 @@
           <w:szCs w:val="24"/>
         </w:rPr>
         <w:tab/>
-        <w:t>Korisnik nije</w:t>
-      </w:r>
-      <w:r>
-        <w:t xml:space="preserve"> </w:t>
-      </w:r>
-      <w:r>
-        <w:rPr>
-          <w:sz w:val="24"/>
-          <w:szCs w:val="24"/>
-        </w:rPr>
-        <w:t xml:space="preserve">uneo </w:t>
-      </w:r>
-      <w:r>
-        <w:rPr>
-          <w:sz w:val="24"/>
-          <w:szCs w:val="24"/>
-        </w:rPr>
-        <w:t xml:space="preserve">dužinu trajanja aukcije </w:t>
-      </w:r>
-      <w:r>
-        <w:rPr>
-          <w:sz w:val="24"/>
-          <w:szCs w:val="24"/>
-        </w:rPr>
-        <w:t>slike</w:t>
-      </w:r>
+        <w:t>Korisnik nije uneo dužinu trajanja aukcije slike ili je uneo dužinu trajanja aukcije slike koja sadrži karaktere koji nisu brojevi</w:t>
+      </w:r>
+      <w:bookmarkStart w:id="21" w:name="_GoBack"/>
+      <w:bookmarkEnd w:id="21"/>
     </w:p>
     <w:p>
       <w:pPr>
@@ -7794,6 +7864,7 @@
           <w:sz w:val="24"/>
           <w:szCs w:val="24"/>
         </w:rPr>
+        <w:lastRenderedPageBreak/>
         <w:t>3.</w:t>
       </w:r>
       <w:r>
@@ -7821,7 +7892,6 @@
           <w:sz w:val="24"/>
           <w:szCs w:val="24"/>
         </w:rPr>
-        <w:lastRenderedPageBreak/>
         <w:t>4.</w:t>
       </w:r>
       <w:r>
@@ -8330,7 +8400,40 @@
         <w:t>praznu</w:t>
       </w:r>
       <w:bookmarkEnd w:id="28"/>
-    </w:p>
+      <w:r>
+        <w:rPr>
+          <w:b/>
+          <w:bCs/>
+          <w:color w:val="auto"/>
+          <w:sz w:val="28"/>
+          <w:szCs w:val="28"/>
+        </w:rPr>
+        <w:t xml:space="preserve"> </w:t>
+      </w:r>
+      <w:bookmarkStart w:id="29" w:name="_Hlk36280247"/>
+      <w:bookmarkStart w:id="30" w:name="_Hlk36280282"/>
+      <w:r>
+        <w:rPr>
+          <w:b/>
+          <w:bCs/>
+          <w:color w:val="auto"/>
+          <w:sz w:val="28"/>
+          <w:szCs w:val="28"/>
+        </w:rPr>
+        <w:t xml:space="preserve">ili je uneo u </w:t>
+      </w:r>
+      <w:r>
+        <w:rPr>
+          <w:b/>
+          <w:bCs/>
+          <w:color w:val="auto"/>
+          <w:sz w:val="28"/>
+          <w:szCs w:val="28"/>
+        </w:rPr>
+        <w:t>neodgovarajućem formatu</w:t>
+      </w:r>
+    </w:p>
+    <w:bookmarkEnd w:id="30"/>
     <w:p>
       <w:pPr>
         <w:ind w:left="1701" w:hanging="425"/>
@@ -8369,7 +8472,31 @@
         </w:rPr>
         <w:t xml:space="preserve"> za sliku</w:t>
       </w:r>
-    </w:p>
+      <w:r>
+        <w:rPr>
+          <w:sz w:val="24"/>
+          <w:szCs w:val="24"/>
+        </w:rPr>
+        <w:t xml:space="preserve"> </w:t>
+      </w:r>
+      <w:bookmarkStart w:id="31" w:name="_Hlk36280290"/>
+      <w:r>
+        <w:rPr>
+          <w:sz w:val="24"/>
+          <w:szCs w:val="24"/>
+        </w:rPr>
+        <w:t xml:space="preserve">ili </w:t>
+      </w:r>
+      <w:r>
+        <w:rPr>
+          <w:sz w:val="24"/>
+          <w:szCs w:val="24"/>
+        </w:rPr>
+        <w:t>je uneo cenu za sliku koja sadrži karaktere koji nisu brojevi</w:t>
+      </w:r>
+    </w:p>
+    <w:bookmarkEnd w:id="29"/>
+    <w:bookmarkEnd w:id="31"/>
     <w:p>
       <w:pPr>
         <w:ind w:left="1701" w:hanging="425"/>
@@ -8474,7 +8601,7 @@
           <w:szCs w:val="32"/>
         </w:rPr>
       </w:pPr>
-      <w:bookmarkStart w:id="29" w:name="_Toc34492849"/>
+      <w:bookmarkStart w:id="32" w:name="_Toc34492849"/>
       <w:r>
         <w:rPr>
           <w:b/>
@@ -8485,7 +8612,7 @@
         </w:rPr>
         <w:t>Posebni zahtevi</w:t>
       </w:r>
-      <w:bookmarkEnd w:id="29"/>
+      <w:bookmarkEnd w:id="32"/>
     </w:p>
     <w:p>
       <w:pPr>
@@ -8511,7 +8638,7 @@
           <w:szCs w:val="32"/>
         </w:rPr>
       </w:pPr>
-      <w:bookmarkStart w:id="30" w:name="_Toc34492850"/>
+      <w:bookmarkStart w:id="33" w:name="_Toc34492850"/>
       <w:r>
         <w:rPr>
           <w:b/>
@@ -8522,7 +8649,7 @@
         </w:rPr>
         <w:t>Preduslovi</w:t>
       </w:r>
-      <w:bookmarkEnd w:id="30"/>
+      <w:bookmarkEnd w:id="33"/>
       <w:r>
         <w:rPr>
           <w:b/>
@@ -8561,7 +8688,7 @@
           <w:szCs w:val="32"/>
         </w:rPr>
       </w:pPr>
-      <w:bookmarkStart w:id="31" w:name="_Toc34492851"/>
+      <w:bookmarkStart w:id="34" w:name="_Toc34492851"/>
       <w:r>
         <w:rPr>
           <w:b/>
@@ -8572,7 +8699,7 @@
         </w:rPr>
         <w:t>Posledice</w:t>
       </w:r>
-      <w:bookmarkEnd w:id="31"/>
+      <w:bookmarkEnd w:id="34"/>
     </w:p>
     <w:p>
       <w:pPr>
@@ -8609,7 +8736,7 @@
 </file>
 
 <file path=word/endnotes.xml><?xml version="1.0" encoding="utf-8"?>
-<w:endnotes xmlns:wpc="http://schemas.microsoft.com/office/word/2010/wordprocessingCanvas" xmlns:cx="http://schemas.microsoft.com/office/drawing/2014/chartex" xmlns:cx1="http://schemas.microsoft.com/office/drawing/2015/9/8/chartex" xmlns:cx2="http://schemas.microsoft.com/office/drawing/2015/10/21/chartex" xmlns:cx3="http://schemas.microsoft.com/office/drawing/2016/5/9/chartex" xmlns:cx4="http://schemas.microsoft.com/office/drawing/2016/5/10/chartex" xmlns:cx5="http://schemas.microsoft.com/office/drawing/2016/5/11/chartex" xmlns:cx6="http://schemas.microsoft.com/office/drawing/2016/5/12/chartex" xmlns:cx7="http://schemas.microsoft.com/office/drawing/2016/5/13/chartex" xmlns:cx8="http://schemas.microsoft.com/office/drawing/2016/5/14/chartex" xmlns:mc="http://schemas.openxmlformats.org/markup-compatibility/2006" xmlns:aink="http://schemas.microsoft.com/office/drawing/2016/ink" xmlns:am3d="http://schemas.microsoft.com/office/drawing/2017/model3d" xmlns:o="urn:schemas-microsoft-com:office:office" xmlns:r="http://schemas.openxmlformats.org/officeDocument/2006/relationships" xmlns:m="http://schemas.openxmlformats.org/officeDocument/2006/math" xmlns:v="urn:schemas-microsoft-com:vml" xmlns:wp14="http://schemas.microsoft.com/office/word/2010/wordprocessingDrawing" xmlns:wp="http://schemas.openxmlformats.org/drawingml/2006/wordprocessingDrawing" xmlns:w10="urn:schemas-microsoft-com:office:word" xmlns:w="http://schemas.openxmlformats.org/wordprocessingml/2006/main" xmlns:w14="http://schemas.microsoft.com/office/word/2010/wordml" xmlns:w15="http://schemas.microsoft.com/office/word/2012/wordml" xmlns:w16cex="http://schemas.microsoft.com/office/word/2018/wordml/cex" xmlns:w16cid="http://schemas.microsoft.com/office/word/2016/wordml/cid" xmlns:w16="http://schemas.microsoft.com/office/word/2018/wordml" xmlns:w16se="http://schemas.microsoft.com/office/word/2015/wordml/symex" xmlns:wpg="http://schemas.microsoft.com/office/word/2010/wordprocessingGroup" xmlns:wpi="http://schemas.microsoft.com/office/word/2010/wordprocessingInk" xmlns:wne="http://schemas.microsoft.com/office/word/2006/wordml" xmlns:wps="http://schemas.microsoft.com/office/word/2010/wordprocessingShape" mc:Ignorable="w14 w15 w16se w16cid w16 w16cex wp14">
+<w:endnotes xmlns:wpc="http://schemas.microsoft.com/office/word/2010/wordprocessingCanvas" xmlns:cx="http://schemas.microsoft.com/office/drawing/2014/chartex" xmlns:cx1="http://schemas.microsoft.com/office/drawing/2015/9/8/chartex" xmlns:cx2="http://schemas.microsoft.com/office/drawing/2015/10/21/chartex" xmlns:cx3="http://schemas.microsoft.com/office/drawing/2016/5/9/chartex" xmlns:cx4="http://schemas.microsoft.com/office/drawing/2016/5/10/chartex" xmlns:cx5="http://schemas.microsoft.com/office/drawing/2016/5/11/chartex" xmlns:cx6="http://schemas.microsoft.com/office/drawing/2016/5/12/chartex" xmlns:cx7="http://schemas.microsoft.com/office/drawing/2016/5/13/chartex" xmlns:cx8="http://schemas.microsoft.com/office/drawing/2016/5/14/chartex" xmlns:mc="http://schemas.openxmlformats.org/markup-compatibility/2006" xmlns:aink="http://schemas.microsoft.com/office/drawing/2016/ink" xmlns:am3d="http://schemas.microsoft.com/office/drawing/2017/model3d" xmlns:o="urn:schemas-microsoft-com:office:office" xmlns:r="http://schemas.openxmlformats.org/officeDocument/2006/relationships" xmlns:m="http://schemas.openxmlformats.org/officeDocument/2006/math" xmlns:v="urn:schemas-microsoft-com:vml" xmlns:wp14="http://schemas.microsoft.com/office/word/2010/wordprocessingDrawing" xmlns:wp="http://schemas.openxmlformats.org/drawingml/2006/wordprocessingDrawing" xmlns:w10="urn:schemas-microsoft-com:office:word" xmlns:w="http://schemas.openxmlformats.org/wordprocessingml/2006/main" xmlns:w14="http://schemas.microsoft.com/office/word/2010/wordml" xmlns:w15="http://schemas.microsoft.com/office/word/2012/wordml" xmlns:w16cid="http://schemas.microsoft.com/office/word/2016/wordml/cid" xmlns:w16se="http://schemas.microsoft.com/office/word/2015/wordml/symex" xmlns:wpg="http://schemas.microsoft.com/office/word/2010/wordprocessingGroup" xmlns:wpi="http://schemas.microsoft.com/office/word/2010/wordprocessingInk" xmlns:wne="http://schemas.microsoft.com/office/word/2006/wordml" xmlns:wps="http://schemas.microsoft.com/office/word/2010/wordprocessingShape" mc:Ignorable="w14 w15 w16se w16cid wp14">
   <w:endnote w:type="separator" w:id="-1">
     <w:p>
       <w:pPr>
@@ -8634,7 +8761,7 @@
 </file>
 
 <file path=word/footer1.xml><?xml version="1.0" encoding="utf-8"?>
-<w:ftr xmlns:wpc="http://schemas.microsoft.com/office/word/2010/wordprocessingCanvas" xmlns:cx="http://schemas.microsoft.com/office/drawing/2014/chartex" xmlns:cx1="http://schemas.microsoft.com/office/drawing/2015/9/8/chartex" xmlns:cx2="http://schemas.microsoft.com/office/drawing/2015/10/21/chartex" xmlns:cx3="http://schemas.microsoft.com/office/drawing/2016/5/9/chartex" xmlns:cx4="http://schemas.microsoft.com/office/drawing/2016/5/10/chartex" xmlns:cx5="http://schemas.microsoft.com/office/drawing/2016/5/11/chartex" xmlns:cx6="http://schemas.microsoft.com/office/drawing/2016/5/12/chartex" xmlns:cx7="http://schemas.microsoft.com/office/drawing/2016/5/13/chartex" xmlns:cx8="http://schemas.microsoft.com/office/drawing/2016/5/14/chartex" xmlns:mc="http://schemas.openxmlformats.org/markup-compatibility/2006" xmlns:aink="http://schemas.microsoft.com/office/drawing/2016/ink" xmlns:am3d="http://schemas.microsoft.com/office/drawing/2017/model3d" xmlns:o="urn:schemas-microsoft-com:office:office" xmlns:r="http://schemas.openxmlformats.org/officeDocument/2006/relationships" xmlns:m="http://schemas.openxmlformats.org/officeDocument/2006/math" xmlns:v="urn:schemas-microsoft-com:vml" xmlns:wp14="http://schemas.microsoft.com/office/word/2010/wordprocessingDrawing" xmlns:wp="http://schemas.openxmlformats.org/drawingml/2006/wordprocessingDrawing" xmlns:w10="urn:schemas-microsoft-com:office:word" xmlns:w="http://schemas.openxmlformats.org/wordprocessingml/2006/main" xmlns:w14="http://schemas.microsoft.com/office/word/2010/wordml" xmlns:w15="http://schemas.microsoft.com/office/word/2012/wordml" xmlns:w16cex="http://schemas.microsoft.com/office/word/2018/wordml/cex" xmlns:w16cid="http://schemas.microsoft.com/office/word/2016/wordml/cid" xmlns:w16="http://schemas.microsoft.com/office/word/2018/wordml" xmlns:w16se="http://schemas.microsoft.com/office/word/2015/wordml/symex" xmlns:wpg="http://schemas.microsoft.com/office/word/2010/wordprocessingGroup" xmlns:wpi="http://schemas.microsoft.com/office/word/2010/wordprocessingInk" xmlns:wne="http://schemas.microsoft.com/office/word/2006/wordml" xmlns:wps="http://schemas.microsoft.com/office/word/2010/wordprocessingShape" mc:Ignorable="w14 w15 w16se w16cid w16 w16cex wp14">
+<w:ftr xmlns:wpc="http://schemas.microsoft.com/office/word/2010/wordprocessingCanvas" xmlns:cx="http://schemas.microsoft.com/office/drawing/2014/chartex" xmlns:cx1="http://schemas.microsoft.com/office/drawing/2015/9/8/chartex" xmlns:cx2="http://schemas.microsoft.com/office/drawing/2015/10/21/chartex" xmlns:cx3="http://schemas.microsoft.com/office/drawing/2016/5/9/chartex" xmlns:cx4="http://schemas.microsoft.com/office/drawing/2016/5/10/chartex" xmlns:cx5="http://schemas.microsoft.com/office/drawing/2016/5/11/chartex" xmlns:cx6="http://schemas.microsoft.com/office/drawing/2016/5/12/chartex" xmlns:cx7="http://schemas.microsoft.com/office/drawing/2016/5/13/chartex" xmlns:cx8="http://schemas.microsoft.com/office/drawing/2016/5/14/chartex" xmlns:mc="http://schemas.openxmlformats.org/markup-compatibility/2006" xmlns:aink="http://schemas.microsoft.com/office/drawing/2016/ink" xmlns:am3d="http://schemas.microsoft.com/office/drawing/2017/model3d" xmlns:o="urn:schemas-microsoft-com:office:office" xmlns:r="http://schemas.openxmlformats.org/officeDocument/2006/relationships" xmlns:m="http://schemas.openxmlformats.org/officeDocument/2006/math" xmlns:v="urn:schemas-microsoft-com:vml" xmlns:wp14="http://schemas.microsoft.com/office/word/2010/wordprocessingDrawing" xmlns:wp="http://schemas.openxmlformats.org/drawingml/2006/wordprocessingDrawing" xmlns:w10="urn:schemas-microsoft-com:office:word" xmlns:w="http://schemas.openxmlformats.org/wordprocessingml/2006/main" xmlns:w14="http://schemas.microsoft.com/office/word/2010/wordml" xmlns:w15="http://schemas.microsoft.com/office/word/2012/wordml" xmlns:w16cid="http://schemas.microsoft.com/office/word/2016/wordml/cid" xmlns:w16se="http://schemas.microsoft.com/office/word/2015/wordml/symex" xmlns:wpg="http://schemas.microsoft.com/office/word/2010/wordprocessingGroup" xmlns:wpi="http://schemas.microsoft.com/office/word/2010/wordprocessingInk" xmlns:wne="http://schemas.microsoft.com/office/word/2006/wordml" xmlns:wps="http://schemas.microsoft.com/office/word/2010/wordprocessingShape" mc:Ignorable="w14 w15 w16se w16cid wp14">
   <w:sdt>
     <w:sdtPr>
       <w:id w:val="1176611022"/>
@@ -8687,7 +8814,7 @@
 </file>
 
 <file path=word/footer2.xml><?xml version="1.0" encoding="utf-8"?>
-<w:ftr xmlns:wpc="http://schemas.microsoft.com/office/word/2010/wordprocessingCanvas" xmlns:cx="http://schemas.microsoft.com/office/drawing/2014/chartex" xmlns:cx1="http://schemas.microsoft.com/office/drawing/2015/9/8/chartex" xmlns:cx2="http://schemas.microsoft.com/office/drawing/2015/10/21/chartex" xmlns:cx3="http://schemas.microsoft.com/office/drawing/2016/5/9/chartex" xmlns:cx4="http://schemas.microsoft.com/office/drawing/2016/5/10/chartex" xmlns:cx5="http://schemas.microsoft.com/office/drawing/2016/5/11/chartex" xmlns:cx6="http://schemas.microsoft.com/office/drawing/2016/5/12/chartex" xmlns:cx7="http://schemas.microsoft.com/office/drawing/2016/5/13/chartex" xmlns:cx8="http://schemas.microsoft.com/office/drawing/2016/5/14/chartex" xmlns:mc="http://schemas.openxmlformats.org/markup-compatibility/2006" xmlns:aink="http://schemas.microsoft.com/office/drawing/2016/ink" xmlns:am3d="http://schemas.microsoft.com/office/drawing/2017/model3d" xmlns:o="urn:schemas-microsoft-com:office:office" xmlns:r="http://schemas.openxmlformats.org/officeDocument/2006/relationships" xmlns:m="http://schemas.openxmlformats.org/officeDocument/2006/math" xmlns:v="urn:schemas-microsoft-com:vml" xmlns:wp14="http://schemas.microsoft.com/office/word/2010/wordprocessingDrawing" xmlns:wp="http://schemas.openxmlformats.org/drawingml/2006/wordprocessingDrawing" xmlns:w10="urn:schemas-microsoft-com:office:word" xmlns:w="http://schemas.openxmlformats.org/wordprocessingml/2006/main" xmlns:w14="http://schemas.microsoft.com/office/word/2010/wordml" xmlns:w15="http://schemas.microsoft.com/office/word/2012/wordml" xmlns:w16cex="http://schemas.microsoft.com/office/word/2018/wordml/cex" xmlns:w16cid="http://schemas.microsoft.com/office/word/2016/wordml/cid" xmlns:w16="http://schemas.microsoft.com/office/word/2018/wordml" xmlns:w16se="http://schemas.microsoft.com/office/word/2015/wordml/symex" xmlns:wpg="http://schemas.microsoft.com/office/word/2010/wordprocessingGroup" xmlns:wpi="http://schemas.microsoft.com/office/word/2010/wordprocessingInk" xmlns:wne="http://schemas.microsoft.com/office/word/2006/wordml" xmlns:wps="http://schemas.microsoft.com/office/word/2010/wordprocessingShape" mc:Ignorable="w14 w15 w16se w16cid w16 w16cex wp14">
+<w:ftr xmlns:wpc="http://schemas.microsoft.com/office/word/2010/wordprocessingCanvas" xmlns:cx="http://schemas.microsoft.com/office/drawing/2014/chartex" xmlns:cx1="http://schemas.microsoft.com/office/drawing/2015/9/8/chartex" xmlns:cx2="http://schemas.microsoft.com/office/drawing/2015/10/21/chartex" xmlns:cx3="http://schemas.microsoft.com/office/drawing/2016/5/9/chartex" xmlns:cx4="http://schemas.microsoft.com/office/drawing/2016/5/10/chartex" xmlns:cx5="http://schemas.microsoft.com/office/drawing/2016/5/11/chartex" xmlns:cx6="http://schemas.microsoft.com/office/drawing/2016/5/12/chartex" xmlns:cx7="http://schemas.microsoft.com/office/drawing/2016/5/13/chartex" xmlns:cx8="http://schemas.microsoft.com/office/drawing/2016/5/14/chartex" xmlns:mc="http://schemas.openxmlformats.org/markup-compatibility/2006" xmlns:aink="http://schemas.microsoft.com/office/drawing/2016/ink" xmlns:am3d="http://schemas.microsoft.com/office/drawing/2017/model3d" xmlns:o="urn:schemas-microsoft-com:office:office" xmlns:r="http://schemas.openxmlformats.org/officeDocument/2006/relationships" xmlns:m="http://schemas.openxmlformats.org/officeDocument/2006/math" xmlns:v="urn:schemas-microsoft-com:vml" xmlns:wp14="http://schemas.microsoft.com/office/word/2010/wordprocessingDrawing" xmlns:wp="http://schemas.openxmlformats.org/drawingml/2006/wordprocessingDrawing" xmlns:w10="urn:schemas-microsoft-com:office:word" xmlns:w="http://schemas.openxmlformats.org/wordprocessingml/2006/main" xmlns:w14="http://schemas.microsoft.com/office/word/2010/wordml" xmlns:w15="http://schemas.microsoft.com/office/word/2012/wordml" xmlns:w16cid="http://schemas.microsoft.com/office/word/2016/wordml/cid" xmlns:w16se="http://schemas.microsoft.com/office/word/2015/wordml/symex" xmlns:wpg="http://schemas.microsoft.com/office/word/2010/wordprocessingGroup" xmlns:wpi="http://schemas.microsoft.com/office/word/2010/wordprocessingInk" xmlns:wne="http://schemas.microsoft.com/office/word/2006/wordml" xmlns:wps="http://schemas.microsoft.com/office/word/2010/wordprocessingShape" mc:Ignorable="w14 w15 w16se w16cid wp14">
   <w:p>
     <w:pPr>
       <w:jc w:val="center"/>
@@ -8703,22 +8830,14 @@
         <w:sz w:val="24"/>
         <w:szCs w:val="24"/>
       </w:rPr>
-      <w:t xml:space="preserve">Verzija </w:t>
-    </w:r>
-    <w:r>
-      <w:rPr>
-        <w:rFonts w:ascii="Times New Roman" w:eastAsia="Times New Roman" w:hAnsi="Times New Roman" w:cs="Times New Roman"/>
-        <w:sz w:val="24"/>
-        <w:szCs w:val="24"/>
-      </w:rPr>
-      <w:t>1.0</w:t>
+      <w:t>Verzija 1.0</w:t>
     </w:r>
   </w:p>
 </w:ftr>
 </file>
 
 <file path=word/footnotes.xml><?xml version="1.0" encoding="utf-8"?>
-<w:footnotes xmlns:wpc="http://schemas.microsoft.com/office/word/2010/wordprocessingCanvas" xmlns:cx="http://schemas.microsoft.com/office/drawing/2014/chartex" xmlns:cx1="http://schemas.microsoft.com/office/drawing/2015/9/8/chartex" xmlns:cx2="http://schemas.microsoft.com/office/drawing/2015/10/21/chartex" xmlns:cx3="http://schemas.microsoft.com/office/drawing/2016/5/9/chartex" xmlns:cx4="http://schemas.microsoft.com/office/drawing/2016/5/10/chartex" xmlns:cx5="http://schemas.microsoft.com/office/drawing/2016/5/11/chartex" xmlns:cx6="http://schemas.microsoft.com/office/drawing/2016/5/12/chartex" xmlns:cx7="http://schemas.microsoft.com/office/drawing/2016/5/13/chartex" xmlns:cx8="http://schemas.microsoft.com/office/drawing/2016/5/14/chartex" xmlns:mc="http://schemas.openxmlformats.org/markup-compatibility/2006" xmlns:aink="http://schemas.microsoft.com/office/drawing/2016/ink" xmlns:am3d="http://schemas.microsoft.com/office/drawing/2017/model3d" xmlns:o="urn:schemas-microsoft-com:office:office" xmlns:r="http://schemas.openxmlformats.org/officeDocument/2006/relationships" xmlns:m="http://schemas.openxmlformats.org/officeDocument/2006/math" xmlns:v="urn:schemas-microsoft-com:vml" xmlns:wp14="http://schemas.microsoft.com/office/word/2010/wordprocessingDrawing" xmlns:wp="http://schemas.openxmlformats.org/drawingml/2006/wordprocessingDrawing" xmlns:w10="urn:schemas-microsoft-com:office:word" xmlns:w="http://schemas.openxmlformats.org/wordprocessingml/2006/main" xmlns:w14="http://schemas.microsoft.com/office/word/2010/wordml" xmlns:w15="http://schemas.microsoft.com/office/word/2012/wordml" xmlns:w16cex="http://schemas.microsoft.com/office/word/2018/wordml/cex" xmlns:w16cid="http://schemas.microsoft.com/office/word/2016/wordml/cid" xmlns:w16="http://schemas.microsoft.com/office/word/2018/wordml" xmlns:w16se="http://schemas.microsoft.com/office/word/2015/wordml/symex" xmlns:wpg="http://schemas.microsoft.com/office/word/2010/wordprocessingGroup" xmlns:wpi="http://schemas.microsoft.com/office/word/2010/wordprocessingInk" xmlns:wne="http://schemas.microsoft.com/office/word/2006/wordml" xmlns:wps="http://schemas.microsoft.com/office/word/2010/wordprocessingShape" mc:Ignorable="w14 w15 w16se w16cid w16 w16cex wp14">
+<w:footnotes xmlns:wpc="http://schemas.microsoft.com/office/word/2010/wordprocessingCanvas" xmlns:cx="http://schemas.microsoft.com/office/drawing/2014/chartex" xmlns:cx1="http://schemas.microsoft.com/office/drawing/2015/9/8/chartex" xmlns:cx2="http://schemas.microsoft.com/office/drawing/2015/10/21/chartex" xmlns:cx3="http://schemas.microsoft.com/office/drawing/2016/5/9/chartex" xmlns:cx4="http://schemas.microsoft.com/office/drawing/2016/5/10/chartex" xmlns:cx5="http://schemas.microsoft.com/office/drawing/2016/5/11/chartex" xmlns:cx6="http://schemas.microsoft.com/office/drawing/2016/5/12/chartex" xmlns:cx7="http://schemas.microsoft.com/office/drawing/2016/5/13/chartex" xmlns:cx8="http://schemas.microsoft.com/office/drawing/2016/5/14/chartex" xmlns:mc="http://schemas.openxmlformats.org/markup-compatibility/2006" xmlns:aink="http://schemas.microsoft.com/office/drawing/2016/ink" xmlns:am3d="http://schemas.microsoft.com/office/drawing/2017/model3d" xmlns:o="urn:schemas-microsoft-com:office:office" xmlns:r="http://schemas.openxmlformats.org/officeDocument/2006/relationships" xmlns:m="http://schemas.openxmlformats.org/officeDocument/2006/math" xmlns:v="urn:schemas-microsoft-com:vml" xmlns:wp14="http://schemas.microsoft.com/office/word/2010/wordprocessingDrawing" xmlns:wp="http://schemas.openxmlformats.org/drawingml/2006/wordprocessingDrawing" xmlns:w10="urn:schemas-microsoft-com:office:word" xmlns:w="http://schemas.openxmlformats.org/wordprocessingml/2006/main" xmlns:w14="http://schemas.microsoft.com/office/word/2010/wordml" xmlns:w15="http://schemas.microsoft.com/office/word/2012/wordml" xmlns:w16cid="http://schemas.microsoft.com/office/word/2016/wordml/cid" xmlns:w16se="http://schemas.microsoft.com/office/word/2015/wordml/symex" xmlns:wpg="http://schemas.microsoft.com/office/word/2010/wordprocessingGroup" xmlns:wpi="http://schemas.microsoft.com/office/word/2010/wordprocessingInk" xmlns:wne="http://schemas.microsoft.com/office/word/2006/wordml" xmlns:wps="http://schemas.microsoft.com/office/word/2010/wordprocessingShape" mc:Ignorable="w14 w15 w16se w16cid wp14">
   <w:footnote w:type="separator" w:id="-1">
     <w:p>
       <w:pPr>
@@ -8743,7 +8862,7 @@
 </file>
 
 <file path=word/header1.xml><?xml version="1.0" encoding="utf-8"?>
-<w:hdr xmlns:wpc="http://schemas.microsoft.com/office/word/2010/wordprocessingCanvas" xmlns:cx="http://schemas.microsoft.com/office/drawing/2014/chartex" xmlns:cx1="http://schemas.microsoft.com/office/drawing/2015/9/8/chartex" xmlns:cx2="http://schemas.microsoft.com/office/drawing/2015/10/21/chartex" xmlns:cx3="http://schemas.microsoft.com/office/drawing/2016/5/9/chartex" xmlns:cx4="http://schemas.microsoft.com/office/drawing/2016/5/10/chartex" xmlns:cx5="http://schemas.microsoft.com/office/drawing/2016/5/11/chartex" xmlns:cx6="http://schemas.microsoft.com/office/drawing/2016/5/12/chartex" xmlns:cx7="http://schemas.microsoft.com/office/drawing/2016/5/13/chartex" xmlns:cx8="http://schemas.microsoft.com/office/drawing/2016/5/14/chartex" xmlns:mc="http://schemas.openxmlformats.org/markup-compatibility/2006" xmlns:aink="http://schemas.microsoft.com/office/drawing/2016/ink" xmlns:am3d="http://schemas.microsoft.com/office/drawing/2017/model3d" xmlns:o="urn:schemas-microsoft-com:office:office" xmlns:r="http://schemas.openxmlformats.org/officeDocument/2006/relationships" xmlns:m="http://schemas.openxmlformats.org/officeDocument/2006/math" xmlns:v="urn:schemas-microsoft-com:vml" xmlns:wp14="http://schemas.microsoft.com/office/word/2010/wordprocessingDrawing" xmlns:wp="http://schemas.openxmlformats.org/drawingml/2006/wordprocessingDrawing" xmlns:w10="urn:schemas-microsoft-com:office:word" xmlns:w="http://schemas.openxmlformats.org/wordprocessingml/2006/main" xmlns:w14="http://schemas.microsoft.com/office/word/2010/wordml" xmlns:w15="http://schemas.microsoft.com/office/word/2012/wordml" xmlns:w16cex="http://schemas.microsoft.com/office/word/2018/wordml/cex" xmlns:w16cid="http://schemas.microsoft.com/office/word/2016/wordml/cid" xmlns:w16="http://schemas.microsoft.com/office/word/2018/wordml" xmlns:w16se="http://schemas.microsoft.com/office/word/2015/wordml/symex" xmlns:wpg="http://schemas.microsoft.com/office/word/2010/wordprocessingGroup" xmlns:wpi="http://schemas.microsoft.com/office/word/2010/wordprocessingInk" xmlns:wne="http://schemas.microsoft.com/office/word/2006/wordml" xmlns:wps="http://schemas.microsoft.com/office/word/2010/wordprocessingShape" mc:Ignorable="w14 w15 w16se w16cid w16 w16cex wp14">
+<w:hdr xmlns:wpc="http://schemas.microsoft.com/office/word/2010/wordprocessingCanvas" xmlns:cx="http://schemas.microsoft.com/office/drawing/2014/chartex" xmlns:cx1="http://schemas.microsoft.com/office/drawing/2015/9/8/chartex" xmlns:cx2="http://schemas.microsoft.com/office/drawing/2015/10/21/chartex" xmlns:cx3="http://schemas.microsoft.com/office/drawing/2016/5/9/chartex" xmlns:cx4="http://schemas.microsoft.com/office/drawing/2016/5/10/chartex" xmlns:cx5="http://schemas.microsoft.com/office/drawing/2016/5/11/chartex" xmlns:cx6="http://schemas.microsoft.com/office/drawing/2016/5/12/chartex" xmlns:cx7="http://schemas.microsoft.com/office/drawing/2016/5/13/chartex" xmlns:cx8="http://schemas.microsoft.com/office/drawing/2016/5/14/chartex" xmlns:mc="http://schemas.openxmlformats.org/markup-compatibility/2006" xmlns:aink="http://schemas.microsoft.com/office/drawing/2016/ink" xmlns:am3d="http://schemas.microsoft.com/office/drawing/2017/model3d" xmlns:o="urn:schemas-microsoft-com:office:office" xmlns:r="http://schemas.openxmlformats.org/officeDocument/2006/relationships" xmlns:m="http://schemas.openxmlformats.org/officeDocument/2006/math" xmlns:v="urn:schemas-microsoft-com:vml" xmlns:wp14="http://schemas.microsoft.com/office/word/2010/wordprocessingDrawing" xmlns:wp="http://schemas.openxmlformats.org/drawingml/2006/wordprocessingDrawing" xmlns:w10="urn:schemas-microsoft-com:office:word" xmlns:w="http://schemas.openxmlformats.org/wordprocessingml/2006/main" xmlns:w14="http://schemas.microsoft.com/office/word/2010/wordml" xmlns:w15="http://schemas.microsoft.com/office/word/2012/wordml" xmlns:w16cid="http://schemas.microsoft.com/office/word/2016/wordml/cid" xmlns:w16se="http://schemas.microsoft.com/office/word/2015/wordml/symex" xmlns:wpg="http://schemas.microsoft.com/office/word/2010/wordprocessingGroup" xmlns:wpi="http://schemas.microsoft.com/office/word/2010/wordprocessingInk" xmlns:wne="http://schemas.microsoft.com/office/word/2006/wordml" xmlns:wps="http://schemas.microsoft.com/office/word/2010/wordprocessingShape" mc:Ignorable="w14 w15 w16se w16cid wp14">
   <w:p>
     <w:pPr>
       <w:pStyle w:val="Header"/>
@@ -8828,7 +8947,7 @@
 </file>
 
 <file path=word/header2.xml><?xml version="1.0" encoding="utf-8"?>
-<w:hdr xmlns:wpc="http://schemas.microsoft.com/office/word/2010/wordprocessingCanvas" xmlns:cx="http://schemas.microsoft.com/office/drawing/2014/chartex" xmlns:cx1="http://schemas.microsoft.com/office/drawing/2015/9/8/chartex" xmlns:cx2="http://schemas.microsoft.com/office/drawing/2015/10/21/chartex" xmlns:cx3="http://schemas.microsoft.com/office/drawing/2016/5/9/chartex" xmlns:cx4="http://schemas.microsoft.com/office/drawing/2016/5/10/chartex" xmlns:cx5="http://schemas.microsoft.com/office/drawing/2016/5/11/chartex" xmlns:cx6="http://schemas.microsoft.com/office/drawing/2016/5/12/chartex" xmlns:cx7="http://schemas.microsoft.com/office/drawing/2016/5/13/chartex" xmlns:cx8="http://schemas.microsoft.com/office/drawing/2016/5/14/chartex" xmlns:mc="http://schemas.openxmlformats.org/markup-compatibility/2006" xmlns:aink="http://schemas.microsoft.com/office/drawing/2016/ink" xmlns:am3d="http://schemas.microsoft.com/office/drawing/2017/model3d" xmlns:o="urn:schemas-microsoft-com:office:office" xmlns:r="http://schemas.openxmlformats.org/officeDocument/2006/relationships" xmlns:m="http://schemas.openxmlformats.org/officeDocument/2006/math" xmlns:v="urn:schemas-microsoft-com:vml" xmlns:wp14="http://schemas.microsoft.com/office/word/2010/wordprocessingDrawing" xmlns:wp="http://schemas.openxmlformats.org/drawingml/2006/wordprocessingDrawing" xmlns:w10="urn:schemas-microsoft-com:office:word" xmlns:w="http://schemas.openxmlformats.org/wordprocessingml/2006/main" xmlns:w14="http://schemas.microsoft.com/office/word/2010/wordml" xmlns:w15="http://schemas.microsoft.com/office/word/2012/wordml" xmlns:w16cex="http://schemas.microsoft.com/office/word/2018/wordml/cex" xmlns:w16cid="http://schemas.microsoft.com/office/word/2016/wordml/cid" xmlns:w16="http://schemas.microsoft.com/office/word/2018/wordml" xmlns:w16se="http://schemas.microsoft.com/office/word/2015/wordml/symex" xmlns:wpg="http://schemas.microsoft.com/office/word/2010/wordprocessingGroup" xmlns:wpi="http://schemas.microsoft.com/office/word/2010/wordprocessingInk" xmlns:wne="http://schemas.microsoft.com/office/word/2006/wordml" xmlns:wps="http://schemas.microsoft.com/office/word/2010/wordprocessingShape" mc:Ignorable="w14 w15 w16se w16cid w16 w16cex wp14">
+<w:hdr xmlns:wpc="http://schemas.microsoft.com/office/word/2010/wordprocessingCanvas" xmlns:cx="http://schemas.microsoft.com/office/drawing/2014/chartex" xmlns:cx1="http://schemas.microsoft.com/office/drawing/2015/9/8/chartex" xmlns:cx2="http://schemas.microsoft.com/office/drawing/2015/10/21/chartex" xmlns:cx3="http://schemas.microsoft.com/office/drawing/2016/5/9/chartex" xmlns:cx4="http://schemas.microsoft.com/office/drawing/2016/5/10/chartex" xmlns:cx5="http://schemas.microsoft.com/office/drawing/2016/5/11/chartex" xmlns:cx6="http://schemas.microsoft.com/office/drawing/2016/5/12/chartex" xmlns:cx7="http://schemas.microsoft.com/office/drawing/2016/5/13/chartex" xmlns:cx8="http://schemas.microsoft.com/office/drawing/2016/5/14/chartex" xmlns:mc="http://schemas.openxmlformats.org/markup-compatibility/2006" xmlns:aink="http://schemas.microsoft.com/office/drawing/2016/ink" xmlns:am3d="http://schemas.microsoft.com/office/drawing/2017/model3d" xmlns:o="urn:schemas-microsoft-com:office:office" xmlns:r="http://schemas.openxmlformats.org/officeDocument/2006/relationships" xmlns:m="http://schemas.openxmlformats.org/officeDocument/2006/math" xmlns:v="urn:schemas-microsoft-com:vml" xmlns:wp14="http://schemas.microsoft.com/office/word/2010/wordprocessingDrawing" xmlns:wp="http://schemas.openxmlformats.org/drawingml/2006/wordprocessingDrawing" xmlns:w10="urn:schemas-microsoft-com:office:word" xmlns:w="http://schemas.openxmlformats.org/wordprocessingml/2006/main" xmlns:w14="http://schemas.microsoft.com/office/word/2010/wordml" xmlns:w15="http://schemas.microsoft.com/office/word/2012/wordml" xmlns:w16cid="http://schemas.microsoft.com/office/word/2016/wordml/cid" xmlns:w16se="http://schemas.microsoft.com/office/word/2015/wordml/symex" xmlns:wpg="http://schemas.microsoft.com/office/word/2010/wordprocessingGroup" xmlns:wpi="http://schemas.microsoft.com/office/word/2010/wordprocessingInk" xmlns:wne="http://schemas.microsoft.com/office/word/2006/wordml" xmlns:wps="http://schemas.microsoft.com/office/word/2010/wordprocessingShape" mc:Ignorable="w14 w15 w16se w16cid wp14">
   <w:p>
     <w:pPr>
       <w:pBdr>
@@ -8889,7 +9008,7 @@
 </file>
 
 <file path=word/numbering.xml><?xml version="1.0" encoding="utf-8"?>
-<w:numbering xmlns:wpc="http://schemas.microsoft.com/office/word/2010/wordprocessingCanvas" xmlns:cx="http://schemas.microsoft.com/office/drawing/2014/chartex" xmlns:cx1="http://schemas.microsoft.com/office/drawing/2015/9/8/chartex" xmlns:cx2="http://schemas.microsoft.com/office/drawing/2015/10/21/chartex" xmlns:cx3="http://schemas.microsoft.com/office/drawing/2016/5/9/chartex" xmlns:cx4="http://schemas.microsoft.com/office/drawing/2016/5/10/chartex" xmlns:cx5="http://schemas.microsoft.com/office/drawing/2016/5/11/chartex" xmlns:cx6="http://schemas.microsoft.com/office/drawing/2016/5/12/chartex" xmlns:cx7="http://schemas.microsoft.com/office/drawing/2016/5/13/chartex" xmlns:cx8="http://schemas.microsoft.com/office/drawing/2016/5/14/chartex" xmlns:mc="http://schemas.openxmlformats.org/markup-compatibility/2006" xmlns:aink="http://schemas.microsoft.com/office/drawing/2016/ink" xmlns:am3d="http://schemas.microsoft.com/office/drawing/2017/model3d" xmlns:o="urn:schemas-microsoft-com:office:office" xmlns:r="http://schemas.openxmlformats.org/officeDocument/2006/relationships" xmlns:m="http://schemas.openxmlformats.org/officeDocument/2006/math" xmlns:v="urn:schemas-microsoft-com:vml" xmlns:wp14="http://schemas.microsoft.com/office/word/2010/wordprocessingDrawing" xmlns:wp="http://schemas.openxmlformats.org/drawingml/2006/wordprocessingDrawing" xmlns:w10="urn:schemas-microsoft-com:office:word" xmlns:w="http://schemas.openxmlformats.org/wordprocessingml/2006/main" xmlns:w14="http://schemas.microsoft.com/office/word/2010/wordml" xmlns:w15="http://schemas.microsoft.com/office/word/2012/wordml" xmlns:w16cex="http://schemas.microsoft.com/office/word/2018/wordml/cex" xmlns:w16cid="http://schemas.microsoft.com/office/word/2016/wordml/cid" xmlns:w16="http://schemas.microsoft.com/office/word/2018/wordml" xmlns:w16se="http://schemas.microsoft.com/office/word/2015/wordml/symex" xmlns:wpg="http://schemas.microsoft.com/office/word/2010/wordprocessingGroup" xmlns:wpi="http://schemas.microsoft.com/office/word/2010/wordprocessingInk" xmlns:wne="http://schemas.microsoft.com/office/word/2006/wordml" xmlns:wps="http://schemas.microsoft.com/office/word/2010/wordprocessingShape" mc:Ignorable="w14 w15 w16se w16cid w16 w16cex wp14">
+<w:numbering xmlns:wpc="http://schemas.microsoft.com/office/word/2010/wordprocessingCanvas" xmlns:cx="http://schemas.microsoft.com/office/drawing/2014/chartex" xmlns:cx1="http://schemas.microsoft.com/office/drawing/2015/9/8/chartex" xmlns:cx2="http://schemas.microsoft.com/office/drawing/2015/10/21/chartex" xmlns:cx3="http://schemas.microsoft.com/office/drawing/2016/5/9/chartex" xmlns:cx4="http://schemas.microsoft.com/office/drawing/2016/5/10/chartex" xmlns:cx5="http://schemas.microsoft.com/office/drawing/2016/5/11/chartex" xmlns:cx6="http://schemas.microsoft.com/office/drawing/2016/5/12/chartex" xmlns:cx7="http://schemas.microsoft.com/office/drawing/2016/5/13/chartex" xmlns:cx8="http://schemas.microsoft.com/office/drawing/2016/5/14/chartex" xmlns:mc="http://schemas.openxmlformats.org/markup-compatibility/2006" xmlns:aink="http://schemas.microsoft.com/office/drawing/2016/ink" xmlns:am3d="http://schemas.microsoft.com/office/drawing/2017/model3d" xmlns:o="urn:schemas-microsoft-com:office:office" xmlns:r="http://schemas.openxmlformats.org/officeDocument/2006/relationships" xmlns:m="http://schemas.openxmlformats.org/officeDocument/2006/math" xmlns:v="urn:schemas-microsoft-com:vml" xmlns:wp14="http://schemas.microsoft.com/office/word/2010/wordprocessingDrawing" xmlns:wp="http://schemas.openxmlformats.org/drawingml/2006/wordprocessingDrawing" xmlns:w10="urn:schemas-microsoft-com:office:word" xmlns:w="http://schemas.openxmlformats.org/wordprocessingml/2006/main" xmlns:w14="http://schemas.microsoft.com/office/word/2010/wordml" xmlns:w15="http://schemas.microsoft.com/office/word/2012/wordml" xmlns:w16cid="http://schemas.microsoft.com/office/word/2016/wordml/cid" xmlns:w16se="http://schemas.microsoft.com/office/word/2015/wordml/symex" xmlns:wpg="http://schemas.microsoft.com/office/word/2010/wordprocessingGroup" xmlns:wpi="http://schemas.microsoft.com/office/word/2010/wordprocessingInk" xmlns:wne="http://schemas.microsoft.com/office/word/2006/wordml" xmlns:wps="http://schemas.microsoft.com/office/word/2010/wordprocessingShape" mc:Ignorable="w14 w15 w16se w16cid wp14">
   <w:abstractNum w:abstractNumId="0" w15:restartNumberingAfterBreak="0">
     <w:nsid w:val="2DE9004E"/>
     <w:multiLevelType w:val="hybridMultilevel"/>
@@ -9668,12 +9787,15 @@
   <w:num w:numId="8">
     <w:abstractNumId w:val="0"/>
   </w:num>
+  <w:num w:numId="9">
+    <w:abstractNumId w:val="5"/>
+  </w:num>
   <w:numIdMacAtCleanup w:val="8"/>
 </w:numbering>
 </file>
 
 <file path=word/styles.xml><?xml version="1.0" encoding="utf-8"?>
-<w:styles xmlns:mc="http://schemas.openxmlformats.org/markup-compatibility/2006" xmlns:r="http://schemas.openxmlformats.org/officeDocument/2006/relationships" xmlns:w="http://schemas.openxmlformats.org/wordprocessingml/2006/main" xmlns:w14="http://schemas.microsoft.com/office/word/2010/wordml" xmlns:w15="http://schemas.microsoft.com/office/word/2012/wordml" xmlns:w16cex="http://schemas.microsoft.com/office/word/2018/wordml/cex" xmlns:w16cid="http://schemas.microsoft.com/office/word/2016/wordml/cid" xmlns:w16="http://schemas.microsoft.com/office/word/2018/wordml" xmlns:w16se="http://schemas.microsoft.com/office/word/2015/wordml/symex" mc:Ignorable="w14 w15 w16se w16cid w16 w16cex">
+<w:styles xmlns:mc="http://schemas.openxmlformats.org/markup-compatibility/2006" xmlns:r="http://schemas.openxmlformats.org/officeDocument/2006/relationships" xmlns:w="http://schemas.openxmlformats.org/wordprocessingml/2006/main" xmlns:w14="http://schemas.microsoft.com/office/word/2010/wordml" xmlns:w15="http://schemas.microsoft.com/office/word/2012/wordml" xmlns:w16cid="http://schemas.microsoft.com/office/word/2016/wordml/cid" xmlns:w16se="http://schemas.microsoft.com/office/word/2015/wordml/symex" mc:Ignorable="w14 w15 w16se w16cid">
   <w:docDefaults>
     <w:rPrDefault>
       <w:rPr>
@@ -11317,7 +11439,7 @@
 </file>
 
 <file path=customXml/itemProps2.xml><?xml version="1.0" encoding="utf-8"?>
-<ds:datastoreItem xmlns:ds="http://schemas.openxmlformats.org/officeDocument/2006/customXml" ds:itemID="{F83166DF-C222-491C-9372-CA72DD0706B7}">
+<ds:datastoreItem xmlns:ds="http://schemas.openxmlformats.org/officeDocument/2006/customXml" ds:itemID="{C2945B8D-8D47-4615-89AC-5E3F95E12C69}">
   <ds:schemaRefs>
     <ds:schemaRef ds:uri="http://schemas.openxmlformats.org/officeDocument/2006/bibliography"/>
   </ds:schemaRefs>

</xml_diff>